<commit_message>
update & some edit portfolio
</commit_message>
<xml_diff>
--- a/portfolio/download/CV (Andrew Samchuk).docx
+++ b/portfolio/download/CV (Andrew Samchuk).docx
@@ -5,6 +5,588 @@
     <w:p>
       <w:bookmarkStart w:id="0" w:name="_GoBack"/>
       <w:bookmarkEnd w:id="0"/>
+      <w:r>
+        <w:rPr>
+          <w:noProof/>
+          <w:lang w:val="ru-RU" w:eastAsia="ru-RU"/>
+        </w:rPr>
+        <mc:AlternateContent>
+          <mc:Choice Requires="wps">
+            <w:drawing>
+              <wp:anchor distT="0" distB="0" distL="114300" distR="114300" simplePos="0" relativeHeight="251666944" behindDoc="0" locked="0" layoutInCell="1" allowOverlap="1" wp14:anchorId="70A33434" wp14:editId="1EAAF425">
+                <wp:simplePos x="0" y="0"/>
+                <wp:positionH relativeFrom="page">
+                  <wp:posOffset>1607127</wp:posOffset>
+                </wp:positionH>
+                <wp:positionV relativeFrom="page">
+                  <wp:posOffset>4918364</wp:posOffset>
+                </wp:positionV>
+                <wp:extent cx="1893339" cy="161925"/>
+                <wp:effectExtent l="0" t="0" r="12065" b="9525"/>
+                <wp:wrapNone/>
+                <wp:docPr id="15" name="Text Box 15"/>
+                <wp:cNvGraphicFramePr/>
+                <a:graphic xmlns:a="http://schemas.openxmlformats.org/drawingml/2006/main">
+                  <a:graphicData uri="http://schemas.microsoft.com/office/word/2010/wordprocessingShape">
+                    <wps:wsp>
+                      <wps:cNvSpPr txBox="1"/>
+                      <wps:spPr>
+                        <a:xfrm>
+                          <a:off x="0" y="0"/>
+                          <a:ext cx="1893339" cy="161925"/>
+                        </a:xfrm>
+                        <a:prstGeom prst="rect">
+                          <a:avLst/>
+                        </a:prstGeom>
+                        <a:noFill/>
+                        <a:ln>
+                          <a:noFill/>
+                        </a:ln>
+                        <a:effectLst/>
+                        <a:extLst>
+                          <a:ext uri="{C572A759-6A51-4108-AA02-DFA0A04FC94B}">
+                            <ma14:wrappingTextBoxFlag xmlns:ma14="http://schemas.microsoft.com/office/mac/drawingml/2011/main" xmlns:w="http://schemas.openxmlformats.org/wordprocessingml/2006/main" xmlns:w10="urn:schemas-microsoft-com:office:word" xmlns:v="urn:schemas-microsoft-com:vml" xmlns:o="urn:schemas-microsoft-com:office:office" xmlns:mv="urn:schemas-microsoft-com:mac:vml" xmlns:mo="http://schemas.microsoft.com/office/mac/office/2008/main" xmlns="" val="1"/>
+                          </a:ext>
+                        </a:extLst>
+                      </wps:spPr>
+                      <wps:txbx>
+                        <w:txbxContent>
+                          <w:p>
+                            <w:pPr>
+                              <w:widowControl w:val="0"/>
+                              <w:suppressAutoHyphens/>
+                              <w:autoSpaceDE w:val="0"/>
+                              <w:autoSpaceDN w:val="0"/>
+                              <w:adjustRightInd w:val="0"/>
+                              <w:spacing w:line="276" w:lineRule="auto"/>
+                              <w:jc w:val="right"/>
+                              <w:textAlignment w:val="center"/>
+                              <w:rPr>
+                                <w:rFonts w:ascii="Raleway Regular" w:hAnsi="Raleway Regular" w:cs="Raleway"/>
+                                <w:color w:val="000000"/>
+                                <w:sz w:val="16"/>
+                                <w:szCs w:val="16"/>
+                                <w:lang w:val="uk-UA"/>
+                              </w:rPr>
+                            </w:pPr>
+                            <w:r>
+                              <w:rPr>
+                                <w:rFonts w:ascii="Raleway Regular" w:hAnsi="Raleway Regular" w:cs="Raleway"/>
+                                <w:color w:val="000000"/>
+                                <w:sz w:val="16"/>
+                                <w:szCs w:val="16"/>
+                                <w:lang w:val="ru-RU"/>
+                              </w:rPr>
+                              <w:t>Ф</w:t>
+                            </w:r>
+                            <w:r>
+                              <w:rPr>
+                                <w:rFonts w:ascii="Raleway Regular" w:hAnsi="Raleway Regular" w:cs="Raleway"/>
+                                <w:color w:val="000000"/>
+                                <w:sz w:val="16"/>
+                                <w:szCs w:val="16"/>
+                                <w:lang w:val="ru-RU"/>
+                              </w:rPr>
+                              <w:t>евраль</w:t>
+                            </w:r>
+                            <w:r>
+                              <w:rPr>
+                                <w:rFonts w:ascii="Raleway Regular" w:hAnsi="Raleway Regular" w:cs="Raleway"/>
+                                <w:color w:val="000000"/>
+                                <w:sz w:val="16"/>
+                                <w:szCs w:val="16"/>
+                                <w:lang w:val="ru-RU"/>
+                              </w:rPr>
+                              <w:t xml:space="preserve"> 2019 – И</w:t>
+                            </w:r>
+                            <w:r>
+                              <w:rPr>
+                                <w:rFonts w:ascii="Raleway Regular" w:hAnsi="Raleway Regular" w:cs="Raleway"/>
+                                <w:color w:val="000000"/>
+                                <w:sz w:val="16"/>
+                                <w:szCs w:val="16"/>
+                                <w:lang w:val="ru-RU"/>
+                              </w:rPr>
+                              <w:t>юль</w:t>
+                            </w:r>
+                            <w:r>
+                              <w:rPr>
+                                <w:rFonts w:ascii="Raleway Regular" w:hAnsi="Raleway Regular" w:cs="Raleway"/>
+                                <w:color w:val="000000"/>
+                                <w:sz w:val="16"/>
+                                <w:szCs w:val="16"/>
+                                <w:lang w:val="ru-RU"/>
+                              </w:rPr>
+                              <w:t xml:space="preserve"> 2019 </w:t>
+                            </w:r>
+                          </w:p>
+                        </w:txbxContent>
+                      </wps:txbx>
+                      <wps:bodyPr rot="0" spcFirstLastPara="0" vertOverflow="overflow" horzOverflow="overflow" vert="horz" wrap="square" lIns="0" tIns="0" rIns="0" bIns="0" numCol="1" spcCol="0" rtlCol="0" fromWordArt="0" anchor="t" anchorCtr="0" forceAA="0" compatLnSpc="1">
+                        <a:prstTxWarp prst="textNoShape">
+                          <a:avLst/>
+                        </a:prstTxWarp>
+                        <a:noAutofit/>
+                      </wps:bodyPr>
+                    </wps:wsp>
+                  </a:graphicData>
+                </a:graphic>
+                <wp14:sizeRelH relativeFrom="margin">
+                  <wp14:pctWidth>0</wp14:pctWidth>
+                </wp14:sizeRelH>
+                <wp14:sizeRelV relativeFrom="margin">
+                  <wp14:pctHeight>0</wp14:pctHeight>
+                </wp14:sizeRelV>
+              </wp:anchor>
+            </w:drawing>
+          </mc:Choice>
+          <mc:Fallback>
+            <w:pict>
+              <v:shapetype w14:anchorId="70A33434" id="_x0000_t202" coordsize="21600,21600" o:spt="202" path="m,l,21600r21600,l21600,xe">
+                <v:stroke joinstyle="miter"/>
+                <v:path gradientshapeok="t" o:connecttype="rect"/>
+              </v:shapetype>
+              <v:shape id="Text Box 15" o:spid="_x0000_s1026" type="#_x0000_t202" style="position:absolute;margin-left:126.55pt;margin-top:387.25pt;width:149.1pt;height:12.75pt;z-index:251666944;visibility:visible;mso-wrap-style:square;mso-width-percent:0;mso-height-percent:0;mso-wrap-distance-left:9pt;mso-wrap-distance-top:0;mso-wrap-distance-right:9pt;mso-wrap-distance-bottom:0;mso-position-horizontal:absolute;mso-position-horizontal-relative:page;mso-position-vertical:absolute;mso-position-vertical-relative:page;mso-width-percent:0;mso-height-percent:0;mso-width-relative:margin;mso-height-relative:margin;v-text-anchor:top" o:gfxdata="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" filled="f" stroked="f">
+                <v:textbox inset="0,0,0,0">
+                  <w:txbxContent>
+                    <w:p>
+                      <w:pPr>
+                        <w:widowControl w:val="0"/>
+                        <w:suppressAutoHyphens/>
+                        <w:autoSpaceDE w:val="0"/>
+                        <w:autoSpaceDN w:val="0"/>
+                        <w:adjustRightInd w:val="0"/>
+                        <w:spacing w:line="276" w:lineRule="auto"/>
+                        <w:jc w:val="right"/>
+                        <w:textAlignment w:val="center"/>
+                        <w:rPr>
+                          <w:rFonts w:ascii="Raleway Regular" w:hAnsi="Raleway Regular" w:cs="Raleway"/>
+                          <w:color w:val="000000"/>
+                          <w:sz w:val="16"/>
+                          <w:szCs w:val="16"/>
+                          <w:lang w:val="uk-UA"/>
+                        </w:rPr>
+                      </w:pPr>
+                      <w:r>
+                        <w:rPr>
+                          <w:rFonts w:ascii="Raleway Regular" w:hAnsi="Raleway Regular" w:cs="Raleway"/>
+                          <w:color w:val="000000"/>
+                          <w:sz w:val="16"/>
+                          <w:szCs w:val="16"/>
+                          <w:lang w:val="ru-RU"/>
+                        </w:rPr>
+                        <w:t>Ф</w:t>
+                      </w:r>
+                      <w:r>
+                        <w:rPr>
+                          <w:rFonts w:ascii="Raleway Regular" w:hAnsi="Raleway Regular" w:cs="Raleway"/>
+                          <w:color w:val="000000"/>
+                          <w:sz w:val="16"/>
+                          <w:szCs w:val="16"/>
+                          <w:lang w:val="ru-RU"/>
+                        </w:rPr>
+                        <w:t>евраль</w:t>
+                      </w:r>
+                      <w:r>
+                        <w:rPr>
+                          <w:rFonts w:ascii="Raleway Regular" w:hAnsi="Raleway Regular" w:cs="Raleway"/>
+                          <w:color w:val="000000"/>
+                          <w:sz w:val="16"/>
+                          <w:szCs w:val="16"/>
+                          <w:lang w:val="ru-RU"/>
+                        </w:rPr>
+                        <w:t xml:space="preserve"> 2019 – И</w:t>
+                      </w:r>
+                      <w:r>
+                        <w:rPr>
+                          <w:rFonts w:ascii="Raleway Regular" w:hAnsi="Raleway Regular" w:cs="Raleway"/>
+                          <w:color w:val="000000"/>
+                          <w:sz w:val="16"/>
+                          <w:szCs w:val="16"/>
+                          <w:lang w:val="ru-RU"/>
+                        </w:rPr>
+                        <w:t>юль</w:t>
+                      </w:r>
+                      <w:r>
+                        <w:rPr>
+                          <w:rFonts w:ascii="Raleway Regular" w:hAnsi="Raleway Regular" w:cs="Raleway"/>
+                          <w:color w:val="000000"/>
+                          <w:sz w:val="16"/>
+                          <w:szCs w:val="16"/>
+                          <w:lang w:val="ru-RU"/>
+                        </w:rPr>
+                        <w:t xml:space="preserve"> 2019 </w:t>
+                      </w:r>
+                    </w:p>
+                  </w:txbxContent>
+                </v:textbox>
+                <w10:wrap anchorx="page" anchory="page"/>
+              </v:shape>
+            </w:pict>
+          </mc:Fallback>
+        </mc:AlternateContent>
+      </w:r>
+      <w:r>
+        <w:rPr>
+          <w:noProof/>
+          <w:lang w:val="ru-RU" w:eastAsia="ru-RU"/>
+        </w:rPr>
+        <mc:AlternateContent>
+          <mc:Choice Requires="wps">
+            <w:drawing>
+              <wp:anchor distT="0" distB="0" distL="114300" distR="114300" simplePos="0" relativeHeight="251355648" behindDoc="0" locked="0" layoutInCell="1" allowOverlap="1" wp14:anchorId="7693E7DB" wp14:editId="2E86F3C2">
+                <wp:simplePos x="0" y="0"/>
+                <wp:positionH relativeFrom="page">
+                  <wp:posOffset>4052455</wp:posOffset>
+                </wp:positionH>
+                <wp:positionV relativeFrom="page">
+                  <wp:posOffset>5964382</wp:posOffset>
+                </wp:positionV>
+                <wp:extent cx="1033780" cy="1177636"/>
+                <wp:effectExtent l="0" t="0" r="13970" b="3810"/>
+                <wp:wrapNone/>
+                <wp:docPr id="23" name="Text Box 23"/>
+                <wp:cNvGraphicFramePr/>
+                <a:graphic xmlns:a="http://schemas.openxmlformats.org/drawingml/2006/main">
+                  <a:graphicData uri="http://schemas.microsoft.com/office/word/2010/wordprocessingShape">
+                    <wps:wsp>
+                      <wps:cNvSpPr txBox="1"/>
+                      <wps:spPr>
+                        <a:xfrm>
+                          <a:off x="0" y="0"/>
+                          <a:ext cx="1033780" cy="1177636"/>
+                        </a:xfrm>
+                        <a:prstGeom prst="rect">
+                          <a:avLst/>
+                        </a:prstGeom>
+                        <a:noFill/>
+                        <a:ln>
+                          <a:noFill/>
+                        </a:ln>
+                        <a:effectLst/>
+                        <a:extLst>
+                          <a:ext uri="{C572A759-6A51-4108-AA02-DFA0A04FC94B}">
+                            <ma14:wrappingTextBoxFlag xmlns:ma14="http://schemas.microsoft.com/office/mac/drawingml/2011/main" xmlns:w="http://schemas.openxmlformats.org/wordprocessingml/2006/main" xmlns:w10="urn:schemas-microsoft-com:office:word" xmlns:v="urn:schemas-microsoft-com:vml" xmlns:o="urn:schemas-microsoft-com:office:office" xmlns:mv="urn:schemas-microsoft-com:mac:vml" xmlns:mo="http://schemas.microsoft.com/office/mac/office/2008/main" xmlns="" val="1"/>
+                          </a:ext>
+                        </a:extLst>
+                      </wps:spPr>
+                      <wps:txbx>
+                        <w:txbxContent>
+                          <w:p>
+                            <w:pPr>
+                              <w:pStyle w:val="BodyText-BLACKLEFTBodyText"/>
+                              <w:spacing w:line="276" w:lineRule="auto"/>
+                              <w:rPr>
+                                <w:rFonts w:ascii="Raleway Regular" w:hAnsi="Raleway Regular"/>
+                                <w:lang w:val="en-US"/>
+                              </w:rPr>
+                            </w:pPr>
+                            <w:r>
+                              <w:rPr>
+                                <w:rFonts w:ascii="Raleway Regular" w:hAnsi="Raleway Regular"/>
+                                <w:lang w:val="en-US"/>
+                              </w:rPr>
+                              <w:t>HTML5</w:t>
+                            </w:r>
+                          </w:p>
+                          <w:p>
+                            <w:pPr>
+                              <w:pStyle w:val="BodyText-BLACKLEFTBodyText"/>
+                              <w:spacing w:line="276" w:lineRule="auto"/>
+                              <w:rPr>
+                                <w:rFonts w:ascii="Raleway Regular" w:hAnsi="Raleway Regular"/>
+                              </w:rPr>
+                            </w:pPr>
+                            <w:r>
+                              <w:rPr>
+                                <w:rFonts w:ascii="Raleway Regular" w:hAnsi="Raleway Regular"/>
+                              </w:rPr>
+                              <w:t>CSS3 / Sass</w:t>
+                            </w:r>
+                          </w:p>
+                          <w:p>
+                            <w:pPr>
+                              <w:pStyle w:val="BodyText-BLACKLEFTBodyText"/>
+                              <w:spacing w:line="276" w:lineRule="auto"/>
+                              <w:rPr>
+                                <w:rFonts w:ascii="Raleway Regular" w:hAnsi="Raleway Regular"/>
+                              </w:rPr>
+                            </w:pPr>
+                            <w:r>
+                              <w:rPr>
+                                <w:rFonts w:ascii="Raleway Regular" w:hAnsi="Raleway Regular"/>
+                              </w:rPr>
+                              <w:t>JavaScript</w:t>
+                            </w:r>
+                            <w:r>
+                              <w:rPr>
+                                <w:rFonts w:ascii="Raleway Regular" w:hAnsi="Raleway Regular"/>
+                              </w:rPr>
+                              <w:t xml:space="preserve"> / ES6</w:t>
+                            </w:r>
+                          </w:p>
+                          <w:p>
+                            <w:pPr>
+                              <w:pStyle w:val="BodyText-BLACKLEFTBodyText"/>
+                              <w:spacing w:line="276" w:lineRule="auto"/>
+                              <w:rPr>
+                                <w:rFonts w:ascii="Raleway Regular" w:hAnsi="Raleway Regular"/>
+                              </w:rPr>
+                            </w:pPr>
+                            <w:r>
+                              <w:rPr>
+                                <w:rFonts w:ascii="Raleway Regular" w:hAnsi="Raleway Regular"/>
+                              </w:rPr>
+                              <w:t>React / Redux</w:t>
+                            </w:r>
+                          </w:p>
+                          <w:p>
+                            <w:pPr>
+                              <w:pStyle w:val="BodyText-BLACKLEFTBodyText"/>
+                              <w:spacing w:line="276" w:lineRule="auto"/>
+                              <w:rPr>
+                                <w:rFonts w:ascii="Raleway Regular" w:hAnsi="Raleway Regular"/>
+                              </w:rPr>
+                            </w:pPr>
+                            <w:r>
+                              <w:rPr>
+                                <w:rFonts w:ascii="Raleway Regular" w:hAnsi="Raleway Regular"/>
+                              </w:rPr>
+                              <w:t>AngularJS</w:t>
+                            </w:r>
+                          </w:p>
+                          <w:p>
+                            <w:pPr>
+                              <w:pStyle w:val="BodyText-BLACKLEFTBodyText"/>
+                              <w:spacing w:line="276" w:lineRule="auto"/>
+                              <w:rPr>
+                                <w:rFonts w:ascii="Raleway Regular" w:hAnsi="Raleway Regular"/>
+                              </w:rPr>
+                            </w:pPr>
+                            <w:r>
+                              <w:rPr>
+                                <w:rFonts w:ascii="Raleway Regular" w:hAnsi="Raleway Regular"/>
+                              </w:rPr>
+                              <w:t>Node / Express</w:t>
+                            </w:r>
+                          </w:p>
+                          <w:p>
+                            <w:pPr>
+                              <w:pStyle w:val="BodyText-BLACKLEFTBodyText"/>
+                              <w:spacing w:line="276" w:lineRule="auto"/>
+                              <w:rPr>
+                                <w:rFonts w:ascii="Raleway Regular" w:hAnsi="Raleway Regular"/>
+                                <w:lang w:val="en-US"/>
+                              </w:rPr>
+                            </w:pPr>
+                            <w:r>
+                              <w:rPr>
+                                <w:rFonts w:ascii="Raleway Regular" w:hAnsi="Raleway Regular"/>
+                                <w:lang w:val="en-US"/>
+                              </w:rPr>
+                              <w:t>Gulp</w:t>
+                            </w:r>
+                          </w:p>
+                          <w:p>
+                            <w:pPr>
+                              <w:pStyle w:val="BodyText-BLACKLEFTBodyText"/>
+                              <w:spacing w:line="276" w:lineRule="auto"/>
+                              <w:rPr>
+                                <w:rFonts w:ascii="Raleway Regular" w:hAnsi="Raleway Regular"/>
+                                <w:lang w:val="en-US"/>
+                              </w:rPr>
+                            </w:pPr>
+                            <w:r>
+                              <w:rPr>
+                                <w:rFonts w:ascii="Raleway Regular" w:hAnsi="Raleway Regular"/>
+                                <w:lang w:val="en-US"/>
+                              </w:rPr>
+                              <w:t>Git</w:t>
+                            </w:r>
+                          </w:p>
+                          <w:p>
+                            <w:pPr>
+                              <w:pStyle w:val="BodyText-BLACKLEFTBodyText"/>
+                              <w:spacing w:line="276" w:lineRule="auto"/>
+                              <w:rPr>
+                                <w:rFonts w:ascii="Raleway Regular" w:hAnsi="Raleway Regular"/>
+                              </w:rPr>
+                            </w:pPr>
+                          </w:p>
+                        </w:txbxContent>
+                      </wps:txbx>
+                      <wps:bodyPr rot="0" spcFirstLastPara="0" vertOverflow="overflow" horzOverflow="overflow" vert="horz" wrap="square" lIns="0" tIns="0" rIns="0" bIns="0" numCol="1" spcCol="0" rtlCol="0" fromWordArt="0" anchor="t" anchorCtr="0" forceAA="0" compatLnSpc="1">
+                        <a:prstTxWarp prst="textNoShape">
+                          <a:avLst/>
+                        </a:prstTxWarp>
+                        <a:noAutofit/>
+                      </wps:bodyPr>
+                    </wps:wsp>
+                  </a:graphicData>
+                </a:graphic>
+                <wp14:sizeRelH relativeFrom="margin">
+                  <wp14:pctWidth>0</wp14:pctWidth>
+                </wp14:sizeRelH>
+                <wp14:sizeRelV relativeFrom="margin">
+                  <wp14:pctHeight>0</wp14:pctHeight>
+                </wp14:sizeRelV>
+              </wp:anchor>
+            </w:drawing>
+          </mc:Choice>
+          <mc:Fallback>
+            <w:pict>
+              <v:shape w14:anchorId="7693E7DB" id="Text Box 23" o:spid="_x0000_s1027" type="#_x0000_t202" style="position:absolute;margin-left:319.1pt;margin-top:469.65pt;width:81.4pt;height:92.75pt;z-index:251355648;visibility:visible;mso-wrap-style:square;mso-width-percent:0;mso-height-percent:0;mso-wrap-distance-left:9pt;mso-wrap-distance-top:0;mso-wrap-distance-right:9pt;mso-wrap-distance-bottom:0;mso-position-horizontal:absolute;mso-position-horizontal-relative:page;mso-position-vertical:absolute;mso-position-vertical-relative:page;mso-width-percent:0;mso-height-percent:0;mso-width-relative:margin;mso-height-relative:margin;v-text-anchor:top" o:gfxdata="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" filled="f" stroked="f">
+                <v:textbox inset="0,0,0,0">
+                  <w:txbxContent>
+                    <w:p>
+                      <w:pPr>
+                        <w:pStyle w:val="BodyText-BLACKLEFTBodyText"/>
+                        <w:spacing w:line="276" w:lineRule="auto"/>
+                        <w:rPr>
+                          <w:rFonts w:ascii="Raleway Regular" w:hAnsi="Raleway Regular"/>
+                          <w:lang w:val="en-US"/>
+                        </w:rPr>
+                      </w:pPr>
+                      <w:r>
+                        <w:rPr>
+                          <w:rFonts w:ascii="Raleway Regular" w:hAnsi="Raleway Regular"/>
+                          <w:lang w:val="en-US"/>
+                        </w:rPr>
+                        <w:t>HTML5</w:t>
+                      </w:r>
+                    </w:p>
+                    <w:p>
+                      <w:pPr>
+                        <w:pStyle w:val="BodyText-BLACKLEFTBodyText"/>
+                        <w:spacing w:line="276" w:lineRule="auto"/>
+                        <w:rPr>
+                          <w:rFonts w:ascii="Raleway Regular" w:hAnsi="Raleway Regular"/>
+                        </w:rPr>
+                      </w:pPr>
+                      <w:r>
+                        <w:rPr>
+                          <w:rFonts w:ascii="Raleway Regular" w:hAnsi="Raleway Regular"/>
+                        </w:rPr>
+                        <w:t>CSS3 / Sass</w:t>
+                      </w:r>
+                    </w:p>
+                    <w:p>
+                      <w:pPr>
+                        <w:pStyle w:val="BodyText-BLACKLEFTBodyText"/>
+                        <w:spacing w:line="276" w:lineRule="auto"/>
+                        <w:rPr>
+                          <w:rFonts w:ascii="Raleway Regular" w:hAnsi="Raleway Regular"/>
+                        </w:rPr>
+                      </w:pPr>
+                      <w:r>
+                        <w:rPr>
+                          <w:rFonts w:ascii="Raleway Regular" w:hAnsi="Raleway Regular"/>
+                        </w:rPr>
+                        <w:t>JavaScript</w:t>
+                      </w:r>
+                      <w:r>
+                        <w:rPr>
+                          <w:rFonts w:ascii="Raleway Regular" w:hAnsi="Raleway Regular"/>
+                        </w:rPr>
+                        <w:t xml:space="preserve"> / ES6</w:t>
+                      </w:r>
+                    </w:p>
+                    <w:p>
+                      <w:pPr>
+                        <w:pStyle w:val="BodyText-BLACKLEFTBodyText"/>
+                        <w:spacing w:line="276" w:lineRule="auto"/>
+                        <w:rPr>
+                          <w:rFonts w:ascii="Raleway Regular" w:hAnsi="Raleway Regular"/>
+                        </w:rPr>
+                      </w:pPr>
+                      <w:r>
+                        <w:rPr>
+                          <w:rFonts w:ascii="Raleway Regular" w:hAnsi="Raleway Regular"/>
+                        </w:rPr>
+                        <w:t>React / Redux</w:t>
+                      </w:r>
+                    </w:p>
+                    <w:p>
+                      <w:pPr>
+                        <w:pStyle w:val="BodyText-BLACKLEFTBodyText"/>
+                        <w:spacing w:line="276" w:lineRule="auto"/>
+                        <w:rPr>
+                          <w:rFonts w:ascii="Raleway Regular" w:hAnsi="Raleway Regular"/>
+                        </w:rPr>
+                      </w:pPr>
+                      <w:r>
+                        <w:rPr>
+                          <w:rFonts w:ascii="Raleway Regular" w:hAnsi="Raleway Regular"/>
+                        </w:rPr>
+                        <w:t>AngularJS</w:t>
+                      </w:r>
+                    </w:p>
+                    <w:p>
+                      <w:pPr>
+                        <w:pStyle w:val="BodyText-BLACKLEFTBodyText"/>
+                        <w:spacing w:line="276" w:lineRule="auto"/>
+                        <w:rPr>
+                          <w:rFonts w:ascii="Raleway Regular" w:hAnsi="Raleway Regular"/>
+                        </w:rPr>
+                      </w:pPr>
+                      <w:r>
+                        <w:rPr>
+                          <w:rFonts w:ascii="Raleway Regular" w:hAnsi="Raleway Regular"/>
+                        </w:rPr>
+                        <w:t>Node / Express</w:t>
+                      </w:r>
+                    </w:p>
+                    <w:p>
+                      <w:pPr>
+                        <w:pStyle w:val="BodyText-BLACKLEFTBodyText"/>
+                        <w:spacing w:line="276" w:lineRule="auto"/>
+                        <w:rPr>
+                          <w:rFonts w:ascii="Raleway Regular" w:hAnsi="Raleway Regular"/>
+                          <w:lang w:val="en-US"/>
+                        </w:rPr>
+                      </w:pPr>
+                      <w:r>
+                        <w:rPr>
+                          <w:rFonts w:ascii="Raleway Regular" w:hAnsi="Raleway Regular"/>
+                          <w:lang w:val="en-US"/>
+                        </w:rPr>
+                        <w:t>Gulp</w:t>
+                      </w:r>
+                    </w:p>
+                    <w:p>
+                      <w:pPr>
+                        <w:pStyle w:val="BodyText-BLACKLEFTBodyText"/>
+                        <w:spacing w:line="276" w:lineRule="auto"/>
+                        <w:rPr>
+                          <w:rFonts w:ascii="Raleway Regular" w:hAnsi="Raleway Regular"/>
+                          <w:lang w:val="en-US"/>
+                        </w:rPr>
+                      </w:pPr>
+                      <w:r>
+                        <w:rPr>
+                          <w:rFonts w:ascii="Raleway Regular" w:hAnsi="Raleway Regular"/>
+                          <w:lang w:val="en-US"/>
+                        </w:rPr>
+                        <w:t>Git</w:t>
+                      </w:r>
+                    </w:p>
+                    <w:p>
+                      <w:pPr>
+                        <w:pStyle w:val="BodyText-BLACKLEFTBodyText"/>
+                        <w:spacing w:line="276" w:lineRule="auto"/>
+                        <w:rPr>
+                          <w:rFonts w:ascii="Raleway Regular" w:hAnsi="Raleway Regular"/>
+                        </w:rPr>
+                      </w:pPr>
+                    </w:p>
+                  </w:txbxContent>
+                </v:textbox>
+                <w10:wrap anchorx="page" anchory="page"/>
+              </v:shape>
+            </w:pict>
+          </mc:Fallback>
+        </mc:AlternateContent>
+      </w:r>
       <w:r>
         <w:rPr>
           <w:noProof/>
@@ -102,11 +684,7 @@
           </mc:Choice>
           <mc:Fallback>
             <w:pict>
-              <v:shapetype w14:anchorId="28FAB6BE" id="_x0000_t202" coordsize="21600,21600" o:spt="202" path="m,l,21600r21600,l21600,xe">
-                <v:stroke joinstyle="miter"/>
-                <v:path gradientshapeok="t" o:connecttype="rect"/>
-              </v:shapetype>
-              <v:shape id="Text Box 47" o:spid="_x0000_s1026" type="#_x0000_t202" style="position:absolute;margin-left:153.25pt;margin-top:455.45pt;width:122.35pt;height:12.75pt;z-index:252088832;visibility:visible;mso-wrap-style:square;mso-width-percent:0;mso-height-percent:0;mso-wrap-distance-left:9pt;mso-wrap-distance-top:0;mso-wrap-distance-right:9pt;mso-wrap-distance-bottom:0;mso-position-horizontal:absolute;mso-position-horizontal-relative:page;mso-position-vertical:absolute;mso-position-vertical-relative:page;mso-width-percent:0;mso-height-percent:0;mso-width-relative:margin;mso-height-relative:margin;v-text-anchor:top" o:gfxdata="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" filled="f" stroked="f">
+              <v:shape w14:anchorId="28FAB6BE" id="Text Box 47" o:spid="_x0000_s1028" type="#_x0000_t202" style="position:absolute;margin-left:153.25pt;margin-top:455.45pt;width:122.35pt;height:12.75pt;z-index:252088832;visibility:visible;mso-wrap-style:square;mso-width-percent:0;mso-height-percent:0;mso-wrap-distance-left:9pt;mso-wrap-distance-top:0;mso-wrap-distance-right:9pt;mso-wrap-distance-bottom:0;mso-position-horizontal:absolute;mso-position-horizontal-relative:page;mso-position-vertical:absolute;mso-position-vertical-relative:page;mso-width-percent:0;mso-height-percent:0;mso-width-relative:margin;mso-height-relative:margin;v-text-anchor:top" o:gfxdata="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" filled="f" stroked="f">
                 <v:textbox inset="0,0,0,0">
                   <w:txbxContent>
                     <w:p>
@@ -238,7 +816,7 @@
           </mc:Choice>
           <mc:Fallback>
             <w:pict>
-              <v:shape w14:anchorId="5A28C567" id="Text Box 48" o:spid="_x0000_s1027" type="#_x0000_t202" style="position:absolute;margin-left:389.75pt;margin-top:606.2pt;width:161.05pt;height:12pt;z-index:251761152;visibility:visible;mso-wrap-style:square;mso-width-percent:0;mso-height-percent:0;mso-wrap-distance-left:9pt;mso-wrap-distance-top:0;mso-wrap-distance-right:9pt;mso-wrap-distance-bottom:0;mso-position-horizontal:absolute;mso-position-horizontal-relative:page;mso-position-vertical:absolute;mso-position-vertical-relative:page;mso-width-percent:0;mso-height-percent:0;mso-width-relative:margin;mso-height-relative:margin;v-text-anchor:top" o:gfxdata="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" filled="f" stroked="f">
+              <v:shape w14:anchorId="5A28C567" id="Text Box 48" o:spid="_x0000_s1029" type="#_x0000_t202" style="position:absolute;margin-left:389.75pt;margin-top:606.2pt;width:161.05pt;height:12pt;z-index:251761152;visibility:visible;mso-wrap-style:square;mso-width-percent:0;mso-height-percent:0;mso-wrap-distance-left:9pt;mso-wrap-distance-top:0;mso-wrap-distance-right:9pt;mso-wrap-distance-bottom:0;mso-position-horizontal:absolute;mso-position-horizontal-relative:page;mso-position-vertical:absolute;mso-position-vertical-relative:page;mso-width-percent:0;mso-height-percent:0;mso-width-relative:margin;mso-height-relative:margin;v-text-anchor:top" o:gfxdata="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" filled="f" stroked="f">
                 <v:textbox inset="0,0,0,0">
                   <w:txbxContent>
                     <w:p>
@@ -336,7 +914,7 @@
           </mc:Choice>
           <mc:Fallback>
             <w:pict>
-              <v:line w14:anchorId="46923E2B" id="Straight Connector 69" o:spid="_x0000_s1026" style="position:absolute;z-index:251561472;visibility:visible;mso-wrap-style:square;mso-width-percent:0;mso-height-percent:0;mso-wrap-distance-left:9pt;mso-wrap-distance-top:0;mso-wrap-distance-right:9pt;mso-wrap-distance-bottom:0;mso-position-horizontal:absolute;mso-position-horizontal-relative:page;mso-position-vertical:absolute;mso-position-vertical-relative:page;mso-width-percent:0;mso-height-percent:0;mso-width-relative:margin;mso-height-relative:margin" from="377.45pt,589.7pt" to="377.45pt,619.35pt" o:gfxdata="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" strokecolor="#a5a6a5" strokeweight="1pt">
+              <v:line w14:anchorId="6DB58CDB" id="Straight Connector 69" o:spid="_x0000_s1026" style="position:absolute;z-index:251561472;visibility:visible;mso-wrap-style:square;mso-width-percent:0;mso-height-percent:0;mso-wrap-distance-left:9pt;mso-wrap-distance-top:0;mso-wrap-distance-right:9pt;mso-wrap-distance-bottom:0;mso-position-horizontal:absolute;mso-position-horizontal-relative:page;mso-position-vertical:absolute;mso-position-vertical-relative:page;mso-width-percent:0;mso-height-percent:0;mso-width-relative:margin;mso-height-relative:margin" from="377.45pt,589.7pt" to="377.45pt,619.35pt" o:gfxdata="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" strokecolor="#a5a6a5" strokeweight="1pt">
                 <w10:wrap anchorx="page" anchory="page"/>
               </v:line>
             </w:pict>
@@ -840,7 +1418,7 @@
           </mc:Choice>
           <mc:Fallback>
             <w:pict>
-              <v:shape w14:anchorId="0B519403" id="Text Box 54" o:spid="_x0000_s1028" type="#_x0000_t202" style="position:absolute;margin-left:333.15pt;margin-top:369.1pt;width:217.9pt;height:62.1pt;z-index:251468288;visibility:visible;mso-wrap-style:square;mso-width-percent:0;mso-height-percent:0;mso-wrap-distance-left:9pt;mso-wrap-distance-top:0;mso-wrap-distance-right:9pt;mso-wrap-distance-bottom:0;mso-position-horizontal:absolute;mso-position-horizontal-relative:page;mso-position-vertical:absolute;mso-position-vertical-relative:page;mso-width-percent:0;mso-height-percent:0;mso-width-relative:margin;mso-height-relative:margin;v-text-anchor:top" o:gfxdata="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" filled="f" stroked="f">
+              <v:shape w14:anchorId="0B519403" id="Text Box 54" o:spid="_x0000_s1030" type="#_x0000_t202" style="position:absolute;margin-left:333.15pt;margin-top:369.1pt;width:217.9pt;height:62.1pt;z-index:251468288;visibility:visible;mso-wrap-style:square;mso-width-percent:0;mso-height-percent:0;mso-wrap-distance-left:9pt;mso-wrap-distance-top:0;mso-wrap-distance-right:9pt;mso-wrap-distance-bottom:0;mso-position-horizontal:absolute;mso-position-horizontal-relative:page;mso-position-vertical:absolute;mso-position-vertical-relative:page;mso-width-percent:0;mso-height-percent:0;mso-width-relative:margin;mso-height-relative:margin;v-text-anchor:top" o:gfxdata="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" filled="f" stroked="f">
                 <v:textbox inset="0,0,0,0">
                   <w:txbxContent>
                     <w:p>
@@ -1060,7 +1638,7 @@
           </mc:Choice>
           <mc:Fallback>
             <w:pict>
-              <v:shape w14:anchorId="16D0CF80" id="Text Box 58" o:spid="_x0000_s1029" type="#_x0000_t202" style="position:absolute;margin-left:319.5pt;margin-top:352.05pt;width:231.5pt;height:14.6pt;z-index:251502080;visibility:visible;mso-wrap-style:square;mso-width-percent:0;mso-height-percent:0;mso-wrap-distance-left:9pt;mso-wrap-distance-top:0;mso-wrap-distance-right:9pt;mso-wrap-distance-bottom:0;mso-position-horizontal:absolute;mso-position-horizontal-relative:page;mso-position-vertical:absolute;mso-position-vertical-relative:page;mso-width-percent:0;mso-height-percent:0;mso-width-relative:margin;mso-height-relative:margin;v-text-anchor:top" o:gfxdata="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" filled="f" stroked="f">
+              <v:shape w14:anchorId="16D0CF80" id="Text Box 58" o:spid="_x0000_s1031" type="#_x0000_t202" style="position:absolute;margin-left:319.5pt;margin-top:352.05pt;width:231.5pt;height:14.6pt;z-index:251502080;visibility:visible;mso-wrap-style:square;mso-width-percent:0;mso-height-percent:0;mso-wrap-distance-left:9pt;mso-wrap-distance-top:0;mso-wrap-distance-right:9pt;mso-wrap-distance-bottom:0;mso-position-horizontal:absolute;mso-position-horizontal-relative:page;mso-position-vertical:absolute;mso-position-vertical-relative:page;mso-width-percent:0;mso-height-percent:0;mso-width-relative:margin;mso-height-relative:margin;v-text-anchor:top" o:gfxdata="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" filled="f" stroked="f">
                 <v:textbox inset="0,0,0,0">
                   <w:txbxContent>
                     <w:p>
@@ -1177,7 +1755,7 @@
           </mc:Choice>
           <mc:Fallback>
             <w:pict>
-              <v:shape w14:anchorId="01A5F04F" id="Text Box 43" o:spid="_x0000_s1030" type="#_x0000_t202" style="position:absolute;margin-left:319pt;margin-top:573.15pt;width:232pt;height:14.6pt;z-index:251524608;visibility:visible;mso-wrap-style:square;mso-width-percent:0;mso-height-percent:0;mso-wrap-distance-left:9pt;mso-wrap-distance-top:0;mso-wrap-distance-right:9pt;mso-wrap-distance-bottom:0;mso-position-horizontal:absolute;mso-position-horizontal-relative:page;mso-position-vertical:absolute;mso-position-vertical-relative:page;mso-width-percent:0;mso-height-percent:0;mso-width-relative:margin;mso-height-relative:margin;v-text-anchor:top" o:gfxdata="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" filled="f" stroked="f">
+              <v:shape w14:anchorId="01A5F04F" id="Text Box 43" o:spid="_x0000_s1032" type="#_x0000_t202" style="position:absolute;margin-left:319pt;margin-top:573.15pt;width:232pt;height:14.6pt;z-index:251524608;visibility:visible;mso-wrap-style:square;mso-width-percent:0;mso-height-percent:0;mso-wrap-distance-left:9pt;mso-wrap-distance-top:0;mso-wrap-distance-right:9pt;mso-wrap-distance-bottom:0;mso-position-horizontal:absolute;mso-position-horizontal-relative:page;mso-position-vertical:absolute;mso-position-vertical-relative:page;mso-width-percent:0;mso-height-percent:0;mso-width-relative:margin;mso-height-relative:margin;v-text-anchor:top" o:gfxdata="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" filled="f" stroked="f">
                 <v:textbox inset="0,0,0,0">
                   <w:txbxContent>
                     <w:p>
@@ -1297,7 +1875,7 @@
           </mc:Choice>
           <mc:Fallback>
             <w:pict>
-              <v:shape w14:anchorId="50AEC5E6" id="_x0000_s1031" type="#_x0000_t202" style="position:absolute;margin-left:390pt;margin-top:589.8pt;width:161.05pt;height:12pt;z-index:251406848;visibility:visible;mso-wrap-style:square;mso-width-percent:0;mso-height-percent:0;mso-wrap-distance-left:9pt;mso-wrap-distance-top:0;mso-wrap-distance-right:9pt;mso-wrap-distance-bottom:0;mso-position-horizontal:absolute;mso-position-horizontal-relative:page;mso-position-vertical:absolute;mso-position-vertical-relative:page;mso-width-percent:0;mso-height-percent:0;mso-width-relative:margin;mso-height-relative:margin;v-text-anchor:top" o:gfxdata="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" filled="f" stroked="f">
+              <v:shape w14:anchorId="50AEC5E6" id="_x0000_s1033" type="#_x0000_t202" style="position:absolute;margin-left:390pt;margin-top:589.8pt;width:161.05pt;height:12pt;z-index:251406848;visibility:visible;mso-wrap-style:square;mso-width-percent:0;mso-height-percent:0;mso-wrap-distance-left:9pt;mso-wrap-distance-top:0;mso-wrap-distance-right:9pt;mso-wrap-distance-bottom:0;mso-position-horizontal:absolute;mso-position-horizontal-relative:page;mso-position-vertical:absolute;mso-position-vertical-relative:page;mso-width-percent:0;mso-height-percent:0;mso-width-relative:margin;mso-height-relative:margin;v-text-anchor:top" o:gfxdata="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" filled="f" stroked="f">
                 <v:textbox inset="0,0,0,0">
                   <w:txbxContent>
                     <w:p>
@@ -1420,7 +1998,7 @@
           </mc:Choice>
           <mc:Fallback>
             <w:pict>
-              <v:shape w14:anchorId="34406FF7" id="Text Box 44" o:spid="_x0000_s1032" type="#_x0000_t202" style="position:absolute;margin-left:319.8pt;margin-top:591pt;width:42.6pt;height:13.95pt;z-index:251380224;visibility:visible;mso-wrap-style:square;mso-width-percent:0;mso-height-percent:0;mso-wrap-distance-left:9pt;mso-wrap-distance-top:0;mso-wrap-distance-right:9pt;mso-wrap-distance-bottom:0;mso-position-horizontal:absolute;mso-position-horizontal-relative:page;mso-position-vertical:absolute;mso-position-vertical-relative:page;mso-width-percent:0;mso-height-percent:0;mso-width-relative:margin;mso-height-relative:margin;v-text-anchor:top" o:gfxdata="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" filled="f" stroked="f">
+              <v:shape w14:anchorId="34406FF7" id="Text Box 44" o:spid="_x0000_s1034" type="#_x0000_t202" style="position:absolute;margin-left:319.8pt;margin-top:591pt;width:42.6pt;height:13.95pt;z-index:251380224;visibility:visible;mso-wrap-style:square;mso-width-percent:0;mso-height-percent:0;mso-wrap-distance-left:9pt;mso-wrap-distance-top:0;mso-wrap-distance-right:9pt;mso-wrap-distance-bottom:0;mso-position-horizontal:absolute;mso-position-horizontal-relative:page;mso-position-vertical:absolute;mso-position-vertical-relative:page;mso-width-percent:0;mso-height-percent:0;mso-width-relative:margin;mso-height-relative:margin;v-text-anchor:top" o:gfxdata="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" filled="f" stroked="f">
                 <v:textbox inset="0,0,0,0">
                   <w:txbxContent>
                     <w:p>
@@ -1555,7 +2133,7 @@
           </mc:Choice>
           <mc:Fallback>
             <w:pict>
-              <v:shape w14:anchorId="17E1ECFC" id="_x0000_s1033" type="#_x0000_t202" style="position:absolute;margin-left:321pt;margin-top:605.55pt;width:42.6pt;height:13.95pt;z-index:251597312;visibility:visible;mso-wrap-style:square;mso-width-percent:0;mso-height-percent:0;mso-wrap-distance-left:9pt;mso-wrap-distance-top:0;mso-wrap-distance-right:9pt;mso-wrap-distance-bottom:0;mso-position-horizontal:absolute;mso-position-horizontal-relative:page;mso-position-vertical:absolute;mso-position-vertical-relative:page;mso-width-percent:0;mso-height-percent:0;mso-width-relative:margin;mso-height-relative:margin;v-text-anchor:top" o:gfxdata="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" filled="f" stroked="f">
+              <v:shape w14:anchorId="17E1ECFC" id="_x0000_s1035" type="#_x0000_t202" style="position:absolute;margin-left:321pt;margin-top:605.55pt;width:42.6pt;height:13.95pt;z-index:251597312;visibility:visible;mso-wrap-style:square;mso-width-percent:0;mso-height-percent:0;mso-wrap-distance-left:9pt;mso-wrap-distance-top:0;mso-wrap-distance-right:9pt;mso-wrap-distance-bottom:0;mso-position-horizontal:absolute;mso-position-horizontal-relative:page;mso-position-vertical:absolute;mso-position-vertical-relative:page;mso-width-percent:0;mso-height-percent:0;mso-width-relative:margin;mso-height-relative:margin;v-text-anchor:top" o:gfxdata="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" filled="f" stroked="f">
                 <v:textbox inset="0,0,0,0">
                   <w:txbxContent>
                     <w:p>
@@ -1602,7 +2180,7 @@
         <mc:AlternateContent>
           <mc:Choice Requires="wps">
             <w:drawing>
-              <wp:anchor distT="0" distB="0" distL="114300" distR="114300" simplePos="0" relativeHeight="251314688" behindDoc="0" locked="0" layoutInCell="1" allowOverlap="1" wp14:anchorId="76A8D5F0" wp14:editId="65FDB203">
+              <wp:anchor distT="0" distB="0" distL="114300" distR="114300" simplePos="0" relativeHeight="251314688" behindDoc="0" locked="0" layoutInCell="1" allowOverlap="1" wp14:anchorId="76A8D5F0" wp14:editId="5624A28F">
                 <wp:simplePos x="0" y="0"/>
                 <wp:positionH relativeFrom="page">
                   <wp:posOffset>4055745</wp:posOffset>
@@ -1681,7 +2259,7 @@
           </mc:Choice>
           <mc:Fallback>
             <w:pict>
-              <v:shape w14:anchorId="76A8D5F0" id="Text Box 13" o:spid="_x0000_s1034" type="#_x0000_t202" style="position:absolute;margin-left:319.35pt;margin-top:447.9pt;width:231.6pt;height:14.6pt;z-index:251314688;visibility:visible;mso-wrap-style:square;mso-width-percent:0;mso-height-percent:0;mso-wrap-distance-left:9pt;mso-wrap-distance-top:0;mso-wrap-distance-right:9pt;mso-wrap-distance-bottom:0;mso-position-horizontal:absolute;mso-position-horizontal-relative:page;mso-position-vertical:absolute;mso-position-vertical-relative:page;mso-width-percent:0;mso-height-percent:0;mso-width-relative:margin;mso-height-relative:margin;v-text-anchor:top" o:gfxdata="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" filled="f" stroked="f">
+              <v:shape w14:anchorId="76A8D5F0" id="Text Box 13" o:spid="_x0000_s1036" type="#_x0000_t202" style="position:absolute;margin-left:319.35pt;margin-top:447.9pt;width:231.6pt;height:14.6pt;z-index:251314688;visibility:visible;mso-wrap-style:square;mso-width-percent:0;mso-height-percent:0;mso-wrap-distance-left:9pt;mso-wrap-distance-top:0;mso-wrap-distance-right:9pt;mso-wrap-distance-bottom:0;mso-position-horizontal:absolute;mso-position-horizontal-relative:page;mso-position-vertical:absolute;mso-position-vertical-relative:page;mso-width-percent:0;mso-height-percent:0;mso-width-relative:margin;mso-height-relative:margin;v-text-anchor:top" o:gfxdata="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" filled="f" stroked="f">
                 <v:textbox inset="0,0,0,0">
                   <w:txbxContent>
                     <w:p>
@@ -1702,337 +2280,6 @@
                         </w:rPr>
                         <w:t>EXPERTISE</w:t>
                       </w:r>
-                    </w:p>
-                  </w:txbxContent>
-                </v:textbox>
-                <w10:wrap anchorx="page" anchory="page"/>
-              </v:shape>
-            </w:pict>
-          </mc:Fallback>
-        </mc:AlternateContent>
-      </w:r>
-      <w:r>
-        <w:rPr>
-          <w:noProof/>
-          <w:lang w:val="ru-RU" w:eastAsia="ru-RU"/>
-        </w:rPr>
-        <mc:AlternateContent>
-          <mc:Choice Requires="wps">
-            <w:drawing>
-              <wp:anchor distT="0" distB="0" distL="114300" distR="114300" simplePos="0" relativeHeight="251355648" behindDoc="0" locked="0" layoutInCell="1" allowOverlap="1" wp14:anchorId="7693E7DB" wp14:editId="50A31606">
-                <wp:simplePos x="0" y="0"/>
-                <wp:positionH relativeFrom="page">
-                  <wp:posOffset>4051935</wp:posOffset>
-                </wp:positionH>
-                <wp:positionV relativeFrom="page">
-                  <wp:posOffset>5961380</wp:posOffset>
-                </wp:positionV>
-                <wp:extent cx="1033780" cy="1070125"/>
-                <wp:effectExtent l="0" t="0" r="13970" b="15875"/>
-                <wp:wrapNone/>
-                <wp:docPr id="23" name="Text Box 23"/>
-                <wp:cNvGraphicFramePr/>
-                <a:graphic xmlns:a="http://schemas.openxmlformats.org/drawingml/2006/main">
-                  <a:graphicData uri="http://schemas.microsoft.com/office/word/2010/wordprocessingShape">
-                    <wps:wsp>
-                      <wps:cNvSpPr txBox="1"/>
-                      <wps:spPr>
-                        <a:xfrm>
-                          <a:off x="0" y="0"/>
-                          <a:ext cx="1033780" cy="1070125"/>
-                        </a:xfrm>
-                        <a:prstGeom prst="rect">
-                          <a:avLst/>
-                        </a:prstGeom>
-                        <a:noFill/>
-                        <a:ln>
-                          <a:noFill/>
-                        </a:ln>
-                        <a:effectLst/>
-                        <a:extLst>
-                          <a:ext uri="{C572A759-6A51-4108-AA02-DFA0A04FC94B}">
-                            <ma14:wrappingTextBoxFlag xmlns:ma14="http://schemas.microsoft.com/office/mac/drawingml/2011/main" xmlns:w="http://schemas.openxmlformats.org/wordprocessingml/2006/main" xmlns:w10="urn:schemas-microsoft-com:office:word" xmlns:v="urn:schemas-microsoft-com:vml" xmlns:o="urn:schemas-microsoft-com:office:office" xmlns:mv="urn:schemas-microsoft-com:mac:vml" xmlns:mo="http://schemas.microsoft.com/office/mac/office/2008/main" xmlns="" val="1"/>
-                          </a:ext>
-                        </a:extLst>
-                      </wps:spPr>
-                      <wps:txbx>
-                        <w:txbxContent>
-                          <w:p>
-                            <w:pPr>
-                              <w:pStyle w:val="BodyText-BLACKLEFTBodyText"/>
-                              <w:spacing w:line="276" w:lineRule="auto"/>
-                              <w:rPr>
-                                <w:rFonts w:ascii="Raleway Regular" w:hAnsi="Raleway Regular"/>
-                                <w:lang w:val="en-US"/>
-                              </w:rPr>
-                            </w:pPr>
-                            <w:r>
-                              <w:rPr>
-                                <w:rFonts w:ascii="Raleway Regular" w:hAnsi="Raleway Regular"/>
-                                <w:lang w:val="en-US"/>
-                              </w:rPr>
-                              <w:t>HTML5</w:t>
-                            </w:r>
-                          </w:p>
-                          <w:p>
-                            <w:pPr>
-                              <w:pStyle w:val="BodyText-BLACKLEFTBodyText"/>
-                              <w:spacing w:line="276" w:lineRule="auto"/>
-                              <w:rPr>
-                                <w:rFonts w:ascii="Raleway Regular" w:hAnsi="Raleway Regular"/>
-                              </w:rPr>
-                            </w:pPr>
-                            <w:r>
-                              <w:rPr>
-                                <w:rFonts w:ascii="Raleway Regular" w:hAnsi="Raleway Regular"/>
-                              </w:rPr>
-                              <w:t>CSS3 / Sass</w:t>
-                            </w:r>
-                          </w:p>
-                          <w:p>
-                            <w:pPr>
-                              <w:pStyle w:val="BodyText-BLACKLEFTBodyText"/>
-                              <w:spacing w:line="276" w:lineRule="auto"/>
-                              <w:rPr>
-                                <w:rFonts w:ascii="Raleway Regular" w:hAnsi="Raleway Regular"/>
-                              </w:rPr>
-                            </w:pPr>
-                            <w:r>
-                              <w:rPr>
-                                <w:rFonts w:ascii="Raleway Regular" w:hAnsi="Raleway Regular"/>
-                              </w:rPr>
-                              <w:t>JavaScript</w:t>
-                            </w:r>
-                            <w:r>
-                              <w:rPr>
-                                <w:rFonts w:ascii="Raleway Regular" w:hAnsi="Raleway Regular"/>
-                              </w:rPr>
-                              <w:t xml:space="preserve"> / ES6</w:t>
-                            </w:r>
-                          </w:p>
-                          <w:p>
-                            <w:pPr>
-                              <w:pStyle w:val="BodyText-BLACKLEFTBodyText"/>
-                              <w:spacing w:line="276" w:lineRule="auto"/>
-                              <w:rPr>
-                                <w:rFonts w:ascii="Raleway Regular" w:hAnsi="Raleway Regular"/>
-                              </w:rPr>
-                            </w:pPr>
-                            <w:r>
-                              <w:rPr>
-                                <w:rFonts w:ascii="Raleway Regular" w:hAnsi="Raleway Regular"/>
-                              </w:rPr>
-                              <w:t>React / Redux</w:t>
-                            </w:r>
-                          </w:p>
-                          <w:p>
-                            <w:pPr>
-                              <w:pStyle w:val="BodyText-BLACKLEFTBodyText"/>
-                              <w:spacing w:line="276" w:lineRule="auto"/>
-                              <w:rPr>
-                                <w:rFonts w:ascii="Raleway Regular" w:hAnsi="Raleway Regular"/>
-                              </w:rPr>
-                            </w:pPr>
-                            <w:r>
-                              <w:rPr>
-                                <w:rFonts w:ascii="Raleway Regular" w:hAnsi="Raleway Regular"/>
-                              </w:rPr>
-                              <w:t>Node / Express</w:t>
-                            </w:r>
-                          </w:p>
-                          <w:p>
-                            <w:pPr>
-                              <w:pStyle w:val="BodyText-BLACKLEFTBodyText"/>
-                              <w:spacing w:line="276" w:lineRule="auto"/>
-                              <w:rPr>
-                                <w:rFonts w:ascii="Raleway Regular" w:hAnsi="Raleway Regular"/>
-                                <w:lang w:val="en-US"/>
-                              </w:rPr>
-                            </w:pPr>
-                            <w:r>
-                              <w:rPr>
-                                <w:rFonts w:ascii="Raleway Regular" w:hAnsi="Raleway Regular"/>
-                                <w:lang w:val="en-US"/>
-                              </w:rPr>
-                              <w:t>Gulp</w:t>
-                            </w:r>
-                          </w:p>
-                          <w:p>
-                            <w:pPr>
-                              <w:pStyle w:val="BodyText-BLACKLEFTBodyText"/>
-                              <w:spacing w:line="276" w:lineRule="auto"/>
-                              <w:rPr>
-                                <w:rFonts w:ascii="Raleway Regular" w:hAnsi="Raleway Regular"/>
-                                <w:lang w:val="en-US"/>
-                              </w:rPr>
-                            </w:pPr>
-                            <w:r>
-                              <w:rPr>
-                                <w:rFonts w:ascii="Raleway Regular" w:hAnsi="Raleway Regular"/>
-                                <w:lang w:val="en-US"/>
-                              </w:rPr>
-                              <w:t>Git</w:t>
-                            </w:r>
-                          </w:p>
-                          <w:p>
-                            <w:pPr>
-                              <w:pStyle w:val="BodyText-BLACKLEFTBodyText"/>
-                              <w:spacing w:line="276" w:lineRule="auto"/>
-                              <w:rPr>
-                                <w:rFonts w:ascii="Raleway Regular" w:hAnsi="Raleway Regular"/>
-                              </w:rPr>
-                            </w:pPr>
-                          </w:p>
-                        </w:txbxContent>
-                      </wps:txbx>
-                      <wps:bodyPr rot="0" spcFirstLastPara="0" vertOverflow="overflow" horzOverflow="overflow" vert="horz" wrap="square" lIns="0" tIns="0" rIns="0" bIns="0" numCol="1" spcCol="0" rtlCol="0" fromWordArt="0" anchor="t" anchorCtr="0" forceAA="0" compatLnSpc="1">
-                        <a:prstTxWarp prst="textNoShape">
-                          <a:avLst/>
-                        </a:prstTxWarp>
-                        <a:noAutofit/>
-                      </wps:bodyPr>
-                    </wps:wsp>
-                  </a:graphicData>
-                </a:graphic>
-                <wp14:sizeRelH relativeFrom="margin">
-                  <wp14:pctWidth>0</wp14:pctWidth>
-                </wp14:sizeRelH>
-                <wp14:sizeRelV relativeFrom="margin">
-                  <wp14:pctHeight>0</wp14:pctHeight>
-                </wp14:sizeRelV>
-              </wp:anchor>
-            </w:drawing>
-          </mc:Choice>
-          <mc:Fallback>
-            <w:pict>
-              <v:shape w14:anchorId="7693E7DB" id="Text Box 23" o:spid="_x0000_s1035" type="#_x0000_t202" style="position:absolute;margin-left:319.05pt;margin-top:469.4pt;width:81.4pt;height:84.25pt;z-index:251355648;visibility:visible;mso-wrap-style:square;mso-width-percent:0;mso-height-percent:0;mso-wrap-distance-left:9pt;mso-wrap-distance-top:0;mso-wrap-distance-right:9pt;mso-wrap-distance-bottom:0;mso-position-horizontal:absolute;mso-position-horizontal-relative:page;mso-position-vertical:absolute;mso-position-vertical-relative:page;mso-width-percent:0;mso-height-percent:0;mso-width-relative:margin;mso-height-relative:margin;v-text-anchor:top" o:gfxdata="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" filled="f" stroked="f">
-                <v:textbox inset="0,0,0,0">
-                  <w:txbxContent>
-                    <w:p>
-                      <w:pPr>
-                        <w:pStyle w:val="BodyText-BLACKLEFTBodyText"/>
-                        <w:spacing w:line="276" w:lineRule="auto"/>
-                        <w:rPr>
-                          <w:rFonts w:ascii="Raleway Regular" w:hAnsi="Raleway Regular"/>
-                          <w:lang w:val="en-US"/>
-                        </w:rPr>
-                      </w:pPr>
-                      <w:r>
-                        <w:rPr>
-                          <w:rFonts w:ascii="Raleway Regular" w:hAnsi="Raleway Regular"/>
-                          <w:lang w:val="en-US"/>
-                        </w:rPr>
-                        <w:t>HTML5</w:t>
-                      </w:r>
-                    </w:p>
-                    <w:p>
-                      <w:pPr>
-                        <w:pStyle w:val="BodyText-BLACKLEFTBodyText"/>
-                        <w:spacing w:line="276" w:lineRule="auto"/>
-                        <w:rPr>
-                          <w:rFonts w:ascii="Raleway Regular" w:hAnsi="Raleway Regular"/>
-                        </w:rPr>
-                      </w:pPr>
-                      <w:r>
-                        <w:rPr>
-                          <w:rFonts w:ascii="Raleway Regular" w:hAnsi="Raleway Regular"/>
-                        </w:rPr>
-                        <w:t>CSS3 / Sass</w:t>
-                      </w:r>
-                    </w:p>
-                    <w:p>
-                      <w:pPr>
-                        <w:pStyle w:val="BodyText-BLACKLEFTBodyText"/>
-                        <w:spacing w:line="276" w:lineRule="auto"/>
-                        <w:rPr>
-                          <w:rFonts w:ascii="Raleway Regular" w:hAnsi="Raleway Regular"/>
-                        </w:rPr>
-                      </w:pPr>
-                      <w:r>
-                        <w:rPr>
-                          <w:rFonts w:ascii="Raleway Regular" w:hAnsi="Raleway Regular"/>
-                        </w:rPr>
-                        <w:t>JavaScript</w:t>
-                      </w:r>
-                      <w:r>
-                        <w:rPr>
-                          <w:rFonts w:ascii="Raleway Regular" w:hAnsi="Raleway Regular"/>
-                        </w:rPr>
-                        <w:t xml:space="preserve"> / ES6</w:t>
-                      </w:r>
-                    </w:p>
-                    <w:p>
-                      <w:pPr>
-                        <w:pStyle w:val="BodyText-BLACKLEFTBodyText"/>
-                        <w:spacing w:line="276" w:lineRule="auto"/>
-                        <w:rPr>
-                          <w:rFonts w:ascii="Raleway Regular" w:hAnsi="Raleway Regular"/>
-                        </w:rPr>
-                      </w:pPr>
-                      <w:r>
-                        <w:rPr>
-                          <w:rFonts w:ascii="Raleway Regular" w:hAnsi="Raleway Regular"/>
-                        </w:rPr>
-                        <w:t>React / Redux</w:t>
-                      </w:r>
-                    </w:p>
-                    <w:p>
-                      <w:pPr>
-                        <w:pStyle w:val="BodyText-BLACKLEFTBodyText"/>
-                        <w:spacing w:line="276" w:lineRule="auto"/>
-                        <w:rPr>
-                          <w:rFonts w:ascii="Raleway Regular" w:hAnsi="Raleway Regular"/>
-                        </w:rPr>
-                      </w:pPr>
-                      <w:r>
-                        <w:rPr>
-                          <w:rFonts w:ascii="Raleway Regular" w:hAnsi="Raleway Regular"/>
-                        </w:rPr>
-                        <w:t>Node / Express</w:t>
-                      </w:r>
-                    </w:p>
-                    <w:p>
-                      <w:pPr>
-                        <w:pStyle w:val="BodyText-BLACKLEFTBodyText"/>
-                        <w:spacing w:line="276" w:lineRule="auto"/>
-                        <w:rPr>
-                          <w:rFonts w:ascii="Raleway Regular" w:hAnsi="Raleway Regular"/>
-                          <w:lang w:val="en-US"/>
-                        </w:rPr>
-                      </w:pPr>
-                      <w:r>
-                        <w:rPr>
-                          <w:rFonts w:ascii="Raleway Regular" w:hAnsi="Raleway Regular"/>
-                          <w:lang w:val="en-US"/>
-                        </w:rPr>
-                        <w:t>Gulp</w:t>
-                      </w:r>
-                    </w:p>
-                    <w:p>
-                      <w:pPr>
-                        <w:pStyle w:val="BodyText-BLACKLEFTBodyText"/>
-                        <w:spacing w:line="276" w:lineRule="auto"/>
-                        <w:rPr>
-                          <w:rFonts w:ascii="Raleway Regular" w:hAnsi="Raleway Regular"/>
-                          <w:lang w:val="en-US"/>
-                        </w:rPr>
-                      </w:pPr>
-                      <w:r>
-                        <w:rPr>
-                          <w:rFonts w:ascii="Raleway Regular" w:hAnsi="Raleway Regular"/>
-                          <w:lang w:val="en-US"/>
-                        </w:rPr>
-                        <w:t>Git</w:t>
-                      </w:r>
-                    </w:p>
-                    <w:p>
-                      <w:pPr>
-                        <w:pStyle w:val="BodyText-BLACKLEFTBodyText"/>
-                        <w:spacing w:line="276" w:lineRule="auto"/>
-                        <w:rPr>
-                          <w:rFonts w:ascii="Raleway Regular" w:hAnsi="Raleway Regular"/>
-                        </w:rPr>
-                      </w:pPr>
                     </w:p>
                   </w:txbxContent>
                 </v:textbox>
@@ -2155,7 +2402,7 @@
           </mc:Choice>
           <mc:Fallback>
             <w:pict>
-              <v:shape w14:anchorId="7E402940" id="Text Box 24" o:spid="_x0000_s1036" type="#_x0000_t202" style="position:absolute;margin-left:22.65pt;margin-top:567.45pt;width:187.2pt;height:46.35pt;z-index:251733504;visibility:visible;mso-wrap-style:square;mso-width-percent:0;mso-height-percent:0;mso-wrap-distance-left:9pt;mso-wrap-distance-top:0;mso-wrap-distance-right:9pt;mso-wrap-distance-bottom:0;mso-position-horizontal:absolute;mso-position-horizontal-relative:page;mso-position-vertical:absolute;mso-position-vertical-relative:page;mso-width-percent:0;mso-height-percent:0;mso-width-relative:margin;mso-height-relative:margin;v-text-anchor:top" o:gfxdata="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" filled="f" stroked="f">
+              <v:shape w14:anchorId="7E402940" id="Text Box 24" o:spid="_x0000_s1037" type="#_x0000_t202" style="position:absolute;margin-left:22.65pt;margin-top:567.45pt;width:187.2pt;height:46.35pt;z-index:251733504;visibility:visible;mso-wrap-style:square;mso-width-percent:0;mso-height-percent:0;mso-wrap-distance-left:9pt;mso-wrap-distance-top:0;mso-wrap-distance-right:9pt;mso-wrap-distance-bottom:0;mso-position-horizontal:absolute;mso-position-horizontal-relative:page;mso-position-vertical:absolute;mso-position-vertical-relative:page;mso-width-percent:0;mso-height-percent:0;mso-width-relative:margin;mso-height-relative:margin;v-text-anchor:top" o:gfxdata="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" filled="f" stroked="f">
                 <v:textbox inset="0,0,0,0">
                   <w:txbxContent>
                     <w:p>
@@ -2302,7 +2549,7 @@
           </mc:Choice>
           <mc:Fallback>
             <w:pict>
-              <v:shape w14:anchorId="605BBAC2" id="Text Box 46" o:spid="_x0000_s1037" type="#_x0000_t202" style="position:absolute;margin-left:226.5pt;margin-top:568.9pt;width:49.2pt;height:12.75pt;z-index:252111360;visibility:visible;mso-wrap-style:square;mso-width-percent:0;mso-height-percent:0;mso-wrap-distance-left:9pt;mso-wrap-distance-top:0;mso-wrap-distance-right:9pt;mso-wrap-distance-bottom:0;mso-position-horizontal:absolute;mso-position-horizontal-relative:page;mso-position-vertical:absolute;mso-position-vertical-relative:page;mso-width-percent:0;mso-height-percent:0;mso-width-relative:margin;mso-height-relative:margin;v-text-anchor:top" o:gfxdata="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" filled="f" stroked="f">
+              <v:shape w14:anchorId="605BBAC2" id="Text Box 46" o:spid="_x0000_s1038" type="#_x0000_t202" style="position:absolute;margin-left:226.5pt;margin-top:568.9pt;width:49.2pt;height:12.75pt;z-index:252111360;visibility:visible;mso-wrap-style:square;mso-width-percent:0;mso-height-percent:0;mso-wrap-distance-left:9pt;mso-wrap-distance-top:0;mso-wrap-distance-right:9pt;mso-wrap-distance-bottom:0;mso-position-horizontal:absolute;mso-position-horizontal-relative:page;mso-position-vertical:absolute;mso-position-vertical-relative:page;mso-width-percent:0;mso-height-percent:0;mso-width-relative:margin;mso-height-relative:margin;v-text-anchor:top" o:gfxdata="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" filled="f" stroked="f">
                 <v:textbox inset="0,0,0,0">
                   <w:txbxContent>
                     <w:p>
@@ -2411,7 +2658,7 @@
           </mc:Choice>
           <mc:Fallback>
             <w:pict>
-              <v:line w14:anchorId="6FB4EB9F" id="Straight Connector 68" o:spid="_x0000_s1026" style="position:absolute;z-index:251641344;visibility:visible;mso-wrap-style:square;mso-width-percent:0;mso-height-percent:0;mso-wrap-distance-left:9pt;mso-wrap-distance-top:0;mso-wrap-distance-right:9pt;mso-wrap-distance-bottom:0;mso-position-horizontal:absolute;mso-position-horizontal-relative:page;mso-position-vertical:absolute;mso-position-vertical-relative:page;mso-width-percent:0;mso-height-percent:0;mso-width-relative:margin;mso-height-relative:margin" from="220pt,567.1pt" to="220pt,619.45pt" o:gfxdata="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" strokecolor="#a5a6a5" strokeweight="1pt">
+              <v:line w14:anchorId="0C8B11F0" id="Straight Connector 68" o:spid="_x0000_s1026" style="position:absolute;z-index:251641344;visibility:visible;mso-wrap-style:square;mso-width-percent:0;mso-height-percent:0;mso-wrap-distance-left:9pt;mso-wrap-distance-top:0;mso-wrap-distance-right:9pt;mso-wrap-distance-bottom:0;mso-position-horizontal:absolute;mso-position-horizontal-relative:page;mso-position-vertical:absolute;mso-position-vertical-relative:page;mso-width-percent:0;mso-height-percent:0;mso-width-relative:margin;mso-height-relative:margin" from="220pt,567.1pt" to="220pt,619.45pt" o:gfxdata="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" strokecolor="#a5a6a5" strokeweight="1pt">
                 <w10:wrap anchorx="page" anchory="page"/>
               </v:line>
             </w:pict>
@@ -2506,7 +2753,7 @@
           </mc:Choice>
           <mc:Fallback>
             <w:pict>
-              <v:shape w14:anchorId="4AB019F7" id="Text Box 49" o:spid="_x0000_s1038" type="#_x0000_t202" style="position:absolute;margin-left:44.45pt;margin-top:548.75pt;width:233.25pt;height:14.6pt;z-index:251996672;visibility:visible;mso-wrap-style:square;mso-width-percent:0;mso-height-percent:0;mso-wrap-distance-left:9pt;mso-wrap-distance-top:0;mso-wrap-distance-right:9pt;mso-wrap-distance-bottom:0;mso-position-horizontal:absolute;mso-position-horizontal-relative:page;mso-position-vertical:absolute;mso-position-vertical-relative:page;mso-width-percent:0;mso-height-percent:0;mso-width-relative:margin;mso-height-relative:margin;v-text-anchor:top" o:gfxdata="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" filled="f" stroked="f">
+              <v:shape w14:anchorId="4AB019F7" id="Text Box 49" o:spid="_x0000_s1039" type="#_x0000_t202" style="position:absolute;margin-left:44.45pt;margin-top:548.75pt;width:233.25pt;height:14.6pt;z-index:251996672;visibility:visible;mso-wrap-style:square;mso-width-percent:0;mso-height-percent:0;mso-wrap-distance-left:9pt;mso-wrap-distance-top:0;mso-wrap-distance-right:9pt;mso-wrap-distance-bottom:0;mso-position-horizontal:absolute;mso-position-horizontal-relative:page;mso-position-vertical:absolute;mso-position-vertical-relative:page;mso-width-percent:0;mso-height-percent:0;mso-width-relative:margin;mso-height-relative:margin;v-text-anchor:top" o:gfxdata="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" filled="f" stroked="f">
                 <v:textbox inset="0,0,0,0">
                   <w:txbxContent>
                     <w:p>
@@ -2733,7 +2980,7 @@
           </mc:Choice>
           <mc:Fallback>
             <w:pict>
-              <v:shape w14:anchorId="4D9BE4E0" id="Text Box 62" o:spid="_x0000_s1039" type="#_x0000_t202" style="position:absolute;margin-left:44.45pt;margin-top:471.45pt;width:231.2pt;height:46.85pt;z-index:252147200;visibility:visible;mso-wrap-style:square;mso-width-percent:0;mso-height-percent:0;mso-wrap-distance-left:9pt;mso-wrap-distance-top:0;mso-wrap-distance-right:9pt;mso-wrap-distance-bottom:0;mso-position-horizontal:absolute;mso-position-horizontal-relative:page;mso-position-vertical:absolute;mso-position-vertical-relative:page;mso-width-percent:0;mso-height-percent:0;mso-width-relative:margin;mso-height-relative:margin;v-text-anchor:top" o:gfxdata="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" filled="f" stroked="f">
+              <v:shape w14:anchorId="4D9BE4E0" id="Text Box 62" o:spid="_x0000_s1040" type="#_x0000_t202" style="position:absolute;margin-left:44.45pt;margin-top:471.45pt;width:231.2pt;height:46.85pt;z-index:252147200;visibility:visible;mso-wrap-style:square;mso-width-percent:0;mso-height-percent:0;mso-wrap-distance-left:9pt;mso-wrap-distance-top:0;mso-wrap-distance-right:9pt;mso-wrap-distance-bottom:0;mso-position-horizontal:absolute;mso-position-horizontal-relative:page;mso-position-vertical:absolute;mso-position-vertical-relative:page;mso-width-percent:0;mso-height-percent:0;mso-width-relative:margin;mso-height-relative:margin;v-text-anchor:top" o:gfxdata="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" filled="f" stroked="f">
                 <v:textbox inset="0,0,0,0">
                   <w:txbxContent>
                     <w:p>
@@ -2880,7 +3127,7 @@
         <mc:AlternateContent>
           <mc:Choice Requires="wps">
             <w:drawing>
-              <wp:anchor distT="0" distB="0" distL="114300" distR="114300" simplePos="0" relativeHeight="251912704" behindDoc="0" locked="0" layoutInCell="1" allowOverlap="1" wp14:anchorId="728EF2D5" wp14:editId="04EB3405">
+              <wp:anchor distT="0" distB="0" distL="114300" distR="114300" simplePos="0" relativeHeight="251912704" behindDoc="0" locked="0" layoutInCell="1" allowOverlap="1" wp14:anchorId="728EF2D5" wp14:editId="13E3AF05">
                 <wp:simplePos x="0" y="0"/>
                 <wp:positionH relativeFrom="page">
                   <wp:posOffset>564515</wp:posOffset>
@@ -2968,19 +3215,54 @@
                                 <w:rFonts w:ascii="Raleway Regular" w:hAnsi="Raleway Regular"/>
                                 <w:lang w:val="ru-RU"/>
                               </w:rPr>
-                              <w:t xml:space="preserve">Разработка приложений на </w:t>
+                              <w:t>Разработка</w:t>
                             </w:r>
                             <w:r>
                               <w:rPr>
                                 <w:rFonts w:ascii="Raleway Regular" w:hAnsi="Raleway Regular"/>
                                 <w:lang w:val="en-US"/>
                               </w:rPr>
+                              <w:t xml:space="preserve"> </w:t>
+                            </w:r>
+                            <w:r>
+                              <w:rPr>
+                                <w:rFonts w:ascii="Raleway Regular" w:hAnsi="Raleway Regular"/>
+                                <w:lang w:val="ru-RU"/>
+                              </w:rPr>
+                              <w:t>приложений</w:t>
+                            </w:r>
+                            <w:r>
+                              <w:rPr>
+                                <w:rFonts w:ascii="Raleway Regular" w:hAnsi="Raleway Regular"/>
+                                <w:lang w:val="en-US"/>
+                              </w:rPr>
+                              <w:t xml:space="preserve"> </w:t>
+                            </w:r>
+                            <w:r>
+                              <w:rPr>
+                                <w:rFonts w:ascii="Raleway Regular" w:hAnsi="Raleway Regular"/>
+                                <w:lang w:val="ru-RU"/>
+                              </w:rPr>
+                              <w:t>на</w:t>
+                            </w:r>
+                            <w:r>
+                              <w:rPr>
+                                <w:rFonts w:ascii="Raleway Regular" w:hAnsi="Raleway Regular"/>
+                                <w:lang w:val="en-US"/>
+                              </w:rPr>
+                              <w:t xml:space="preserve"> </w:t>
+                            </w:r>
+                            <w:r>
+                              <w:rPr>
+                                <w:rFonts w:ascii="Raleway Regular" w:hAnsi="Raleway Regular"/>
+                                <w:lang w:val="en-US"/>
+                              </w:rPr>
                               <w:t>AngularJS</w:t>
                             </w:r>
                             <w:r>
                               <w:rPr>
                                 <w:rFonts w:ascii="Raleway Regular" w:hAnsi="Raleway Regular"/>
-                                <w:lang w:val="ru-RU"/>
+                                <w:lang w:val="en-US"/>
                               </w:rPr>
                               <w:t xml:space="preserve">. </w:t>
                             </w:r>
@@ -3028,7 +3310,7 @@
           </mc:Choice>
           <mc:Fallback>
             <w:pict>
-              <v:shape w14:anchorId="728EF2D5" id="Text Box 18" o:spid="_x0000_s1040" type="#_x0000_t202" style="position:absolute;margin-left:44.45pt;margin-top:399.5pt;width:231.2pt;height:53.3pt;z-index:251912704;visibility:visible;mso-wrap-style:square;mso-width-percent:0;mso-height-percent:0;mso-wrap-distance-left:9pt;mso-wrap-distance-top:0;mso-wrap-distance-right:9pt;mso-wrap-distance-bottom:0;mso-position-horizontal:absolute;mso-position-horizontal-relative:page;mso-position-vertical:absolute;mso-position-vertical-relative:page;mso-width-percent:0;mso-height-percent:0;mso-width-relative:margin;mso-height-relative:margin;v-text-anchor:top" o:gfxdata="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" filled="f" stroked="f">
+              <v:shape w14:anchorId="728EF2D5" id="Text Box 18" o:spid="_x0000_s1041" type="#_x0000_t202" style="position:absolute;margin-left:44.45pt;margin-top:399.5pt;width:231.2pt;height:53.3pt;z-index:251912704;visibility:visible;mso-wrap-style:square;mso-width-percent:0;mso-height-percent:0;mso-wrap-distance-left:9pt;mso-wrap-distance-top:0;mso-wrap-distance-right:9pt;mso-wrap-distance-bottom:0;mso-position-horizontal:absolute;mso-position-horizontal-relative:page;mso-position-vertical:absolute;mso-position-vertical-relative:page;mso-width-percent:0;mso-height-percent:0;mso-width-relative:margin;mso-height-relative:margin;v-text-anchor:top" o:gfxdata="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" filled="f" stroked="f">
                 <v:textbox inset="0,0,0,0">
                   <w:txbxContent>
                     <w:p>
@@ -3081,199 +3363,77 @@
                           <w:rFonts w:ascii="Raleway Regular" w:hAnsi="Raleway Regular"/>
                           <w:lang w:val="ru-RU"/>
                         </w:rPr>
-                        <w:t xml:space="preserve">Разработка приложений на </w:t>
+                        <w:t>Разработка</w:t>
                       </w:r>
                       <w:r>
                         <w:rPr>
                           <w:rFonts w:ascii="Raleway Regular" w:hAnsi="Raleway Regular"/>
                           <w:lang w:val="en-US"/>
                         </w:rPr>
+                        <w:t xml:space="preserve"> </w:t>
+                      </w:r>
+                      <w:r>
+                        <w:rPr>
+                          <w:rFonts w:ascii="Raleway Regular" w:hAnsi="Raleway Regular"/>
+                          <w:lang w:val="ru-RU"/>
+                        </w:rPr>
+                        <w:t>приложений</w:t>
+                      </w:r>
+                      <w:r>
+                        <w:rPr>
+                          <w:rFonts w:ascii="Raleway Regular" w:hAnsi="Raleway Regular"/>
+                          <w:lang w:val="en-US"/>
+                        </w:rPr>
+                        <w:t xml:space="preserve"> </w:t>
+                      </w:r>
+                      <w:r>
+                        <w:rPr>
+                          <w:rFonts w:ascii="Raleway Regular" w:hAnsi="Raleway Regular"/>
+                          <w:lang w:val="ru-RU"/>
+                        </w:rPr>
+                        <w:t>на</w:t>
+                      </w:r>
+                      <w:r>
+                        <w:rPr>
+                          <w:rFonts w:ascii="Raleway Regular" w:hAnsi="Raleway Regular"/>
+                          <w:lang w:val="en-US"/>
+                        </w:rPr>
+                        <w:t xml:space="preserve"> </w:t>
+                      </w:r>
+                      <w:r>
+                        <w:rPr>
+                          <w:rFonts w:ascii="Raleway Regular" w:hAnsi="Raleway Regular"/>
+                          <w:lang w:val="en-US"/>
+                        </w:rPr>
                         <w:t>AngularJS</w:t>
                       </w:r>
                       <w:r>
                         <w:rPr>
                           <w:rFonts w:ascii="Raleway Regular" w:hAnsi="Raleway Regular"/>
+                          <w:lang w:val="en-US"/>
+                        </w:rPr>
+                        <w:t xml:space="preserve">. </w:t>
+                      </w:r>
+                      <w:r>
+                        <w:rPr>
+                          <w:rFonts w:ascii="Raleway Regular" w:hAnsi="Raleway Regular"/>
                           <w:lang w:val="ru-RU"/>
                         </w:rPr>
-                        <w:t xml:space="preserve">. </w:t>
+                        <w:t xml:space="preserve">Изменения / доработка приложений под </w:t>
+                      </w:r>
+                      <w:r>
+                        <w:rPr>
+                          <w:rFonts w:ascii="Raleway Regular" w:hAnsi="Raleway Regular"/>
+                          <w:lang w:val="en-US"/>
+                        </w:rPr>
+                        <w:t>API</w:t>
                       </w:r>
                       <w:r>
                         <w:rPr>
                           <w:rFonts w:ascii="Raleway Regular" w:hAnsi="Raleway Regular"/>
                           <w:lang w:val="ru-RU"/>
                         </w:rPr>
-                        <w:t xml:space="preserve">Изменения / доработка приложений под </w:t>
-                      </w:r>
-                      <w:r>
-                        <w:rPr>
-                          <w:rFonts w:ascii="Raleway Regular" w:hAnsi="Raleway Regular"/>
-                          <w:lang w:val="en-US"/>
-                        </w:rPr>
-                        <w:t>API</w:t>
-                      </w:r>
-                      <w:r>
-                        <w:rPr>
-                          <w:rFonts w:ascii="Raleway Regular" w:hAnsi="Raleway Regular"/>
-                          <w:lang w:val="ru-RU"/>
-                        </w:rPr>
                         <w:t>.</w:t>
-                      </w:r>
-                    </w:p>
-                  </w:txbxContent>
-                </v:textbox>
-                <w10:wrap anchorx="page" anchory="page"/>
-              </v:shape>
-            </w:pict>
-          </mc:Fallback>
-        </mc:AlternateContent>
-      </w:r>
-      <w:r>
-        <w:rPr>
-          <w:noProof/>
-          <w:lang w:val="ru-RU" w:eastAsia="ru-RU"/>
-        </w:rPr>
-        <mc:AlternateContent>
-          <mc:Choice Requires="wps">
-            <w:drawing>
-              <wp:anchor distT="0" distB="0" distL="114300" distR="114300" simplePos="0" relativeHeight="251666944" behindDoc="0" locked="0" layoutInCell="1" allowOverlap="1" wp14:anchorId="70A33434" wp14:editId="4E376647">
-                <wp:simplePos x="0" y="0"/>
-                <wp:positionH relativeFrom="page">
-                  <wp:posOffset>2626360</wp:posOffset>
-                </wp:positionH>
-                <wp:positionV relativeFrom="page">
-                  <wp:posOffset>4916805</wp:posOffset>
-                </wp:positionV>
-                <wp:extent cx="875030" cy="161925"/>
-                <wp:effectExtent l="0" t="0" r="13970" b="15875"/>
-                <wp:wrapNone/>
-                <wp:docPr id="15" name="Text Box 15"/>
-                <wp:cNvGraphicFramePr/>
-                <a:graphic xmlns:a="http://schemas.openxmlformats.org/drawingml/2006/main">
-                  <a:graphicData uri="http://schemas.microsoft.com/office/word/2010/wordprocessingShape">
-                    <wps:wsp>
-                      <wps:cNvSpPr txBox="1"/>
-                      <wps:spPr>
-                        <a:xfrm>
-                          <a:off x="0" y="0"/>
-                          <a:ext cx="875030" cy="161925"/>
-                        </a:xfrm>
-                        <a:prstGeom prst="rect">
-                          <a:avLst/>
-                        </a:prstGeom>
-                        <a:noFill/>
-                        <a:ln>
-                          <a:noFill/>
-                        </a:ln>
-                        <a:effectLst/>
-                        <a:extLst>
-                          <a:ext uri="{C572A759-6A51-4108-AA02-DFA0A04FC94B}">
-                            <ma14:wrappingTextBoxFlag xmlns:ma14="http://schemas.microsoft.com/office/mac/drawingml/2011/main" xmlns:w="http://schemas.openxmlformats.org/wordprocessingml/2006/main" xmlns:w10="urn:schemas-microsoft-com:office:word" xmlns:v="urn:schemas-microsoft-com:vml" xmlns:o="urn:schemas-microsoft-com:office:office" xmlns:mv="urn:schemas-microsoft-com:mac:vml" xmlns:mo="http://schemas.microsoft.com/office/mac/office/2008/main" xmlns="" val="1"/>
-                          </a:ext>
-                        </a:extLst>
-                      </wps:spPr>
-                      <wps:txbx>
-                        <w:txbxContent>
-                          <w:p>
-                            <w:pPr>
-                              <w:widowControl w:val="0"/>
-                              <w:suppressAutoHyphens/>
-                              <w:autoSpaceDE w:val="0"/>
-                              <w:autoSpaceDN w:val="0"/>
-                              <w:adjustRightInd w:val="0"/>
-                              <w:spacing w:line="276" w:lineRule="auto"/>
-                              <w:jc w:val="right"/>
-                              <w:textAlignment w:val="center"/>
-                              <w:rPr>
-                                <w:rFonts w:ascii="Raleway Regular" w:hAnsi="Raleway Regular" w:cs="Raleway"/>
-                                <w:color w:val="000000"/>
-                                <w:sz w:val="16"/>
-                                <w:szCs w:val="16"/>
-                                <w:lang w:val="uk-UA"/>
-                              </w:rPr>
-                            </w:pPr>
-                            <w:r>
-                              <w:rPr>
-                                <w:rFonts w:ascii="Raleway Regular" w:hAnsi="Raleway Regular" w:cs="Raleway"/>
-                                <w:color w:val="000000"/>
-                                <w:sz w:val="16"/>
-                                <w:szCs w:val="16"/>
-                                <w:lang w:val="ru-RU"/>
-                              </w:rPr>
-                              <w:t>Н</w:t>
-                            </w:r>
-                            <w:r>
-                              <w:rPr>
-                                <w:rFonts w:ascii="Raleway Regular" w:hAnsi="Raleway Regular" w:cs="Raleway"/>
-                                <w:color w:val="000000"/>
-                                <w:sz w:val="16"/>
-                                <w:szCs w:val="16"/>
-                                <w:lang w:val="en-GB"/>
-                              </w:rPr>
-                              <w:t>астоящее</w:t>
-                            </w:r>
-                          </w:p>
-                        </w:txbxContent>
-                      </wps:txbx>
-                      <wps:bodyPr rot="0" spcFirstLastPara="0" vertOverflow="overflow" horzOverflow="overflow" vert="horz" wrap="square" lIns="0" tIns="0" rIns="0" bIns="0" numCol="1" spcCol="0" rtlCol="0" fromWordArt="0" anchor="t" anchorCtr="0" forceAA="0" compatLnSpc="1">
-                        <a:prstTxWarp prst="textNoShape">
-                          <a:avLst/>
-                        </a:prstTxWarp>
-                        <a:noAutofit/>
-                      </wps:bodyPr>
-                    </wps:wsp>
-                  </a:graphicData>
-                </a:graphic>
-                <wp14:sizeRelH relativeFrom="margin">
-                  <wp14:pctWidth>0</wp14:pctWidth>
-                </wp14:sizeRelH>
-                <wp14:sizeRelV relativeFrom="margin">
-                  <wp14:pctHeight>0</wp14:pctHeight>
-                </wp14:sizeRelV>
-              </wp:anchor>
-            </w:drawing>
-          </mc:Choice>
-          <mc:Fallback>
-            <w:pict>
-              <v:shape w14:anchorId="70A33434" id="Text Box 15" o:spid="_x0000_s1041" type="#_x0000_t202" style="position:absolute;margin-left:206.8pt;margin-top:387.15pt;width:68.9pt;height:12.75pt;z-index:251666944;visibility:visible;mso-wrap-style:square;mso-width-percent:0;mso-height-percent:0;mso-wrap-distance-left:9pt;mso-wrap-distance-top:0;mso-wrap-distance-right:9pt;mso-wrap-distance-bottom:0;mso-position-horizontal:absolute;mso-position-horizontal-relative:page;mso-position-vertical:absolute;mso-position-vertical-relative:page;mso-width-percent:0;mso-height-percent:0;mso-width-relative:margin;mso-height-relative:margin;v-text-anchor:top" o:gfxdata="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" filled="f" stroked="f">
-                <v:textbox inset="0,0,0,0">
-                  <w:txbxContent>
-                    <w:p>
-                      <w:pPr>
-                        <w:widowControl w:val="0"/>
-                        <w:suppressAutoHyphens/>
-                        <w:autoSpaceDE w:val="0"/>
-                        <w:autoSpaceDN w:val="0"/>
-                        <w:adjustRightInd w:val="0"/>
-                        <w:spacing w:line="276" w:lineRule="auto"/>
-                        <w:jc w:val="right"/>
-                        <w:textAlignment w:val="center"/>
-                        <w:rPr>
-                          <w:rFonts w:ascii="Raleway Regular" w:hAnsi="Raleway Regular" w:cs="Raleway"/>
-                          <w:color w:val="000000"/>
-                          <w:sz w:val="16"/>
-                          <w:szCs w:val="16"/>
-                          <w:lang w:val="uk-UA"/>
-                        </w:rPr>
-                      </w:pPr>
-                      <w:r>
-                        <w:rPr>
-                          <w:rFonts w:ascii="Raleway Regular" w:hAnsi="Raleway Regular" w:cs="Raleway"/>
-                          <w:color w:val="000000"/>
-                          <w:sz w:val="16"/>
-                          <w:szCs w:val="16"/>
-                          <w:lang w:val="ru-RU"/>
-                        </w:rPr>
-                        <w:t>Н</w:t>
-                      </w:r>
-                      <w:r>
-                        <w:rPr>
-                          <w:rFonts w:ascii="Raleway Regular" w:hAnsi="Raleway Regular" w:cs="Raleway"/>
-                          <w:color w:val="000000"/>
-                          <w:sz w:val="16"/>
-                          <w:szCs w:val="16"/>
-                          <w:lang w:val="en-GB"/>
-                        </w:rPr>
-                        <w:t>астоящее</w:t>
                       </w:r>
                     </w:p>
                   </w:txbxContent>
@@ -5032,7 +5192,7 @@
           </mc:Choice>
           <mc:Fallback>
             <w:pict>
-              <v:shape w14:anchorId="39F811DD" id="Frame 74" o:spid="_x0000_s1026" style="position:absolute;margin-left:-.2pt;margin-top:0;width:595.4pt;height:841.95pt;z-index:251191808;visibility:visible;mso-wrap-style:square;mso-width-percent:0;mso-height-percent:0;mso-wrap-distance-left:9pt;mso-wrap-distance-top:0;mso-wrap-distance-right:9pt;mso-wrap-distance-bottom:0;mso-position-horizontal:absolute;mso-position-horizontal-relative:page;mso-position-vertical:absolute;mso-position-vertical-relative:page;mso-width-percent:0;mso-height-percent:0;mso-width-relative:margin;mso-height-relative:margin;v-text-anchor:middle" coordsize="7561580,10692765" o:gfxdata="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" path="m,l7561580,r,10692765l,10692765,,xm279400,279400r,10133965l7282180,10413365r,-10133965l279400,279400xe" fillcolor="#141313" stroked="f">
+              <v:shape w14:anchorId="45267353" id="Frame 74" o:spid="_x0000_s1026" style="position:absolute;margin-left:-.2pt;margin-top:0;width:595.4pt;height:841.95pt;z-index:251191808;visibility:visible;mso-wrap-style:square;mso-width-percent:0;mso-height-percent:0;mso-wrap-distance-left:9pt;mso-wrap-distance-top:0;mso-wrap-distance-right:9pt;mso-wrap-distance-bottom:0;mso-position-horizontal:absolute;mso-position-horizontal-relative:page;mso-position-vertical:absolute;mso-position-vertical-relative:page;mso-width-percent:0;mso-height-percent:0;mso-width-relative:margin;mso-height-relative:margin;v-text-anchor:middle" coordsize="7561580,10692765" o:gfxdata="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" path="m,l7561580,r,10692765l,10692765,,xm279400,279400r,10133965l7282180,10413365r,-10133965l279400,279400xe" fillcolor="#141313" stroked="f">
                 <v:path arrowok="t" o:connecttype="custom" o:connectlocs="0,0;7561580,0;7561580,10692765;0,10692765;0,0;279400,279400;279400,10413365;7282180,10413365;7282180,279400;279400,279400" o:connectangles="0,0,0,0,0,0,0,0,0,0"/>
                 <w10:wrap anchorx="page" anchory="page"/>
               </v:shape>
@@ -5109,7 +5269,7 @@
           </mc:Choice>
           <mc:Fallback>
             <w:pict>
-              <v:line w14:anchorId="78A0E338" id="Straight Connector 64" o:spid="_x0000_s1026" style="position:absolute;z-index:251534848;visibility:visible;mso-wrap-style:square;mso-width-percent:0;mso-height-percent:0;mso-wrap-distance-left:9pt;mso-wrap-distance-top:0;mso-wrap-distance-right:9pt;mso-wrap-distance-bottom:0;mso-position-horizontal:absolute;mso-position-horizontal-relative:page;mso-position-vertical:absolute;mso-position-vertical-relative:page;mso-width-percent:0;mso-height-percent:0;mso-width-relative:margin;mso-height-relative:margin" from="297.5pt,240.1pt" to="297.5pt,798.05pt" o:gfxdata="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" strokecolor="#a5a6a5" strokeweight="1pt">
+              <v:line w14:anchorId="4C816DBC" id="Straight Connector 64" o:spid="_x0000_s1026" style="position:absolute;z-index:251534848;visibility:visible;mso-wrap-style:square;mso-width-percent:0;mso-height-percent:0;mso-wrap-distance-left:9pt;mso-wrap-distance-top:0;mso-wrap-distance-right:9pt;mso-wrap-distance-bottom:0;mso-position-horizontal:absolute;mso-position-horizontal-relative:page;mso-position-vertical:absolute;mso-position-vertical-relative:page;mso-width-percent:0;mso-height-percent:0;mso-width-relative:margin;mso-height-relative:margin" from="297.5pt,240.1pt" to="297.5pt,798.05pt" o:gfxdata="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" strokecolor="#a5a6a5" strokeweight="1pt">
                 <w10:wrap anchorx="page" anchory="page"/>
               </v:line>
             </w:pict>
@@ -5644,7 +5804,7 @@
           </mc:Choice>
           <mc:Fallback>
             <w:pict>
-              <v:shapetype w14:anchorId="6C44F38A" id="_x0000_t9" coordsize="21600,21600" o:spt="9" adj="5400" path="m@0,l,10800@0,21600@1,21600,21600,10800@1,xe">
+              <v:shapetype w14:anchorId="5369EA12" id="_x0000_t9" coordsize="21600,21600" o:spt="9" adj="5400" path="m@0,l,10800@0,21600@1,21600,21600,10800@1,xe">
                 <v:stroke joinstyle="miter"/>
                 <v:formulas>
                   <v:f eqn="val #0"/>

</xml_diff>